<commit_message>
finish english invoice template and GUI
</commit_message>
<xml_diff>
--- a/INVOICE_template_en.docx
+++ b/INVOICE_template_en.docx
@@ -483,7 +483,7 @@
               <w:spacing w:line="240" w:lineRule="auto"/>
               <w:rPr>
                 <w:rFonts w:ascii="Verdana" w:hAnsi="Verdana" w:cs="Verdana"/>
-                <w:color w:val="000000"/>
+                <w:color w:val="383838"/>
                 <w:sz w:val="23"/>
                 <w:szCs w:val="23"/>
               </w:rPr>
@@ -495,8 +495,22 @@
                 <w:sz w:val="23"/>
                 <w:szCs w:val="23"/>
               </w:rPr>
-              <w:t xml:space="preserve">Datum vystavení </w:t>
+              <w:t>Datum vystavení</w:t>
             </w:r>
+          </w:p>
+          <w:p>
+            <w:pPr>
+              <w:autoSpaceDE w:val="0"/>
+              <w:autoSpaceDN w:val="0"/>
+              <w:adjustRightInd w:val="0"/>
+              <w:spacing w:line="240" w:lineRule="auto"/>
+              <w:rPr>
+                <w:rFonts w:ascii="Verdana" w:hAnsi="Verdana" w:cs="Verdana"/>
+                <w:color w:val="000000"/>
+                <w:sz w:val="23"/>
+                <w:szCs w:val="23"/>
+              </w:rPr>
+            </w:pPr>
             <w:r>
               <w:rPr>
                 <w:rFonts w:ascii="Verdana" w:hAnsi="Verdana" w:cs="Verdana"/>
@@ -562,16 +576,7 @@
                 <w:sz w:val="23"/>
                 <w:szCs w:val="23"/>
               </w:rPr>
-              <w:t xml:space="preserve">Datum </w:t>
-            </w:r>
-            <w:r>
-              <w:rPr>
-                <w:rFonts w:ascii="Verdana" w:hAnsi="Verdana" w:cs="Verdana"/>
-                <w:color w:val="383838"/>
-                <w:sz w:val="23"/>
-                <w:szCs w:val="23"/>
-              </w:rPr>
-              <w:t>splatnosti</w:t>
+              <w:t>Datum splatnosti</w:t>
             </w:r>
           </w:p>
           <w:p>
@@ -721,8 +726,9 @@
       </w:tblPr>
       <w:tblGrid>
         <w:gridCol w:w="2977"/>
-        <w:gridCol w:w="142"/>
-        <w:gridCol w:w="4047"/>
+        <w:gridCol w:w="3119"/>
+        <w:gridCol w:w="832"/>
+        <w:gridCol w:w="238"/>
         <w:gridCol w:w="2667"/>
       </w:tblGrid>
       <w:tr>
@@ -731,8 +737,8 @@
         </w:trPr>
         <w:tc>
           <w:tcPr>
-            <w:tcW w:w="1586" w:type="pct"/>
-            <w:gridSpan w:val="2"/>
+            <w:tcW w:w="3523" w:type="pct"/>
+            <w:gridSpan w:val="3"/>
             <w:vAlign w:val="center"/>
           </w:tcPr>
           <w:p>
@@ -807,7 +813,7 @@
         </w:tc>
         <w:tc>
           <w:tcPr>
-            <w:tcW w:w="2058" w:type="pct"/>
+            <w:tcW w:w="121" w:type="pct"/>
             <w:vAlign w:val="center"/>
           </w:tcPr>
           <w:p>
@@ -840,7 +846,8 @@
         </w:trPr>
         <w:tc>
           <w:tcPr>
-            <w:tcW w:w="1514" w:type="pct"/>
+            <w:tcW w:w="3100" w:type="pct"/>
+            <w:gridSpan w:val="2"/>
             <w:vAlign w:val="center"/>
           </w:tcPr>
           <w:p>
@@ -849,6 +856,12 @@
                 <w:rFonts w:ascii="Verdana" w:hAnsi="Verdana"/>
               </w:rPr>
             </w:pPr>
+            <w:r>
+              <w:rPr>
+                <w:rFonts w:ascii="Verdana" w:hAnsi="Verdana"/>
+              </w:rPr>
+              <w:t xml:space="preserve">Výuka anglického jazyka, počet hodin: </w:t>
+            </w:r>
             <w:r>
               <w:rPr>
                 <w:rFonts w:ascii="Verdana" w:hAnsi="Verdana"/>
@@ -867,27 +880,13 @@
               <w:rPr>
                 <w:rFonts w:ascii="Verdana" w:hAnsi="Verdana"/>
               </w:rPr>
-              <w:t xml:space="preserve">[0]}}, </w:t>
-            </w:r>
-            <w:proofErr w:type="spellStart"/>
-            <w:r>
-              <w:rPr>
-                <w:rFonts w:ascii="Verdana" w:hAnsi="Verdana"/>
-              </w:rPr>
-              <w:t>project</w:t>
-            </w:r>
-            <w:proofErr w:type="spellEnd"/>
-            <w:r>
-              <w:rPr>
-                <w:rFonts w:ascii="Verdana" w:hAnsi="Verdana"/>
-              </w:rPr>
-              <w:t>:</w:t>
+              <w:t>[0]}}</w:t>
             </w:r>
           </w:p>
         </w:tc>
         <w:tc>
           <w:tcPr>
-            <w:tcW w:w="2130" w:type="pct"/>
+            <w:tcW w:w="544" w:type="pct"/>
             <w:gridSpan w:val="2"/>
             <w:vAlign w:val="center"/>
           </w:tcPr>
@@ -897,26 +896,6 @@
                 <w:rFonts w:ascii="Verdana" w:hAnsi="Verdana"/>
               </w:rPr>
             </w:pPr>
-            <w:r>
-              <w:rPr>
-                <w:rFonts w:ascii="Verdana" w:hAnsi="Verdana"/>
-              </w:rPr>
-              <w:t>{{</w:t>
-            </w:r>
-            <w:proofErr w:type="spellStart"/>
-            <w:r>
-              <w:rPr>
-                <w:rFonts w:ascii="Verdana" w:hAnsi="Verdana"/>
-              </w:rPr>
-              <w:t>item</w:t>
-            </w:r>
-            <w:proofErr w:type="spellEnd"/>
-            <w:r>
-              <w:rPr>
-                <w:rFonts w:ascii="Verdana" w:hAnsi="Verdana"/>
-              </w:rPr>
-              <w:t>[1]}}</w:t>
-            </w:r>
           </w:p>
         </w:tc>
         <w:tc>
@@ -949,7 +928,19 @@
               <w:rPr>
                 <w:rFonts w:ascii="Verdana" w:hAnsi="Verdana"/>
               </w:rPr>
-              <w:t>[2]}}</w:t>
+              <w:t>[</w:t>
+            </w:r>
+            <w:r>
+              <w:rPr>
+                <w:rFonts w:ascii="Verdana" w:hAnsi="Verdana"/>
+              </w:rPr>
+              <w:t>1</w:t>
+            </w:r>
+            <w:r>
+              <w:rPr>
+                <w:rFonts w:ascii="Verdana" w:hAnsi="Verdana"/>
+              </w:rPr>
+              <w:t>]}}</w:t>
             </w:r>
           </w:p>
         </w:tc>
@@ -1008,7 +999,7 @@
         <w:tc>
           <w:tcPr>
             <w:tcW w:w="2130" w:type="pct"/>
-            <w:gridSpan w:val="2"/>
+            <w:gridSpan w:val="3"/>
             <w:tcBorders>
               <w:bottom w:val="single" w:sz="4" w:space="0" w:color="auto"/>
             </w:tcBorders>
@@ -1062,7 +1053,7 @@
         <w:tc>
           <w:tcPr>
             <w:tcW w:w="2130" w:type="pct"/>
-            <w:gridSpan w:val="2"/>
+            <w:gridSpan w:val="3"/>
             <w:tcBorders>
               <w:top w:val="single" w:sz="4" w:space="0" w:color="auto"/>
             </w:tcBorders>

</xml_diff>